<commit_message>
criacao dos instaladores e executaveis e alteracao nos manuais de instalacao
</commit_message>
<xml_diff>
--- a/Manuais/Manual de Instalação.docx
+++ b/Manuais/Manual de Instalação.docx
@@ -181,165 +181,144 @@
       <w:pPr>
         <w:numPr>
           <w:ilvl w:val="0"/>
-          <w:numId w:val="3"/>
+          <w:numId w:val="7"/>
         </w:numPr>
-      </w:pPr>
-      <w:r>
         <w:rPr>
           <w:b/>
           <w:bCs/>
         </w:rPr>
-        <w:t>Baixar o Arquivo Executável</w:t>
-      </w:r>
-      <w:r>
-        <w:t>:</w:t>
-      </w:r>
-    </w:p>
-    <w:p>
-      <w:pPr>
-        <w:numPr>
-          <w:ilvl w:val="1"/>
-          <w:numId w:val="3"/>
-        </w:numPr>
-      </w:pPr>
-      <w:r>
-        <w:t>B</w:t>
-      </w:r>
-      <w:r>
-        <w:t xml:space="preserve">aixar o arquivo executável do </w:t>
-      </w:r>
-      <w:r>
-        <w:t>ByteBank</w:t>
-      </w:r>
-      <w:r>
-        <w:t>.</w:t>
-      </w:r>
-    </w:p>
-    <w:p>
-      <w:pPr>
-        <w:numPr>
-          <w:ilvl w:val="0"/>
-          <w:numId w:val="3"/>
-        </w:numPr>
       </w:pPr>
       <w:r>
         <w:rPr>
           <w:b/>
           <w:bCs/>
         </w:rPr>
-        <w:t>Executar o Programa</w:t>
-      </w:r>
-      <w:r>
-        <w:t>:</w:t>
+        <w:t>Descarregar o Instalador Correspondente ao Sistema Operativo:</w:t>
       </w:r>
     </w:p>
     <w:p>
       <w:pPr>
         <w:numPr>
           <w:ilvl w:val="1"/>
-          <w:numId w:val="3"/>
+          <w:numId w:val="7"/>
         </w:numPr>
       </w:pPr>
       <w:r>
-        <w:t xml:space="preserve">Dê um duplo clique no arquivo baixado </w:t>
-      </w:r>
-      <w:r>
-        <w:t xml:space="preserve">(ByteBank.exe) </w:t>
-      </w:r>
-      <w:r>
-        <w:t xml:space="preserve">para iniciar o </w:t>
-      </w:r>
-      <w:r>
-        <w:t>ATM do ByteBank</w:t>
+        <w:t>Descarregue o instalador correspondente ao seu sistema operativo (Windows, Linux ou macOS) a partir do site oficial do ByteBank.</w:t>
       </w:r>
     </w:p>
     <w:p>
       <w:pPr>
         <w:numPr>
           <w:ilvl w:val="0"/>
-          <w:numId w:val="3"/>
+          <w:numId w:val="7"/>
         </w:numPr>
-      </w:pPr>
-      <w:r>
         <w:rPr>
           <w:b/>
           <w:bCs/>
         </w:rPr>
-        <w:t>Conclusão</w:t>
-      </w:r>
-      <w:r>
-        <w:t>:</w:t>
-      </w:r>
-    </w:p>
-    <w:p>
-      <w:pPr>
-        <w:numPr>
-          <w:ilvl w:val="1"/>
-          <w:numId w:val="3"/>
-        </w:numPr>
-      </w:pPr>
-      <w:r>
-        <w:t>O</w:t>
-      </w:r>
-      <w:r>
-        <w:t xml:space="preserve"> programa</w:t>
-      </w:r>
-      <w:r>
-        <w:t xml:space="preserve"> deve iniciar e estar pronto para uso.</w:t>
-      </w:r>
-    </w:p>
-    <w:p>
-      <w:pPr>
+      </w:pPr>
+      <w:r>
         <w:rPr>
           <w:b/>
           <w:bCs/>
         </w:rPr>
-      </w:pPr>
-      <w:r>
+        <w:t>Executar o Instalador:</w:t>
+      </w:r>
+    </w:p>
+    <w:p>
+      <w:pPr>
+        <w:numPr>
+          <w:ilvl w:val="1"/>
+          <w:numId w:val="7"/>
+        </w:numPr>
+      </w:pPr>
+      <w:r>
+        <w:t>Execute o instalador descarregado para instalar o ByteBank ATM no seu sistema.</w:t>
+      </w:r>
+    </w:p>
+    <w:p>
+      <w:pPr>
+        <w:numPr>
+          <w:ilvl w:val="0"/>
+          <w:numId w:val="7"/>
+        </w:numPr>
         <w:rPr>
           <w:b/>
           <w:bCs/>
         </w:rPr>
-        <w:t>Observações Importantes:</w:t>
+      </w:pPr>
+      <w:r>
+        <w:rPr>
+          <w:b/>
+          <w:bCs/>
+        </w:rPr>
+        <w:t>Abrir o ByteBank ATM:</w:t>
+      </w:r>
+    </w:p>
+    <w:p>
+      <w:pPr>
+        <w:numPr>
+          <w:ilvl w:val="1"/>
+          <w:numId w:val="7"/>
+        </w:numPr>
+      </w:pPr>
+      <w:r>
+        <w:t>Após a instalação, será criado um atalho no ambiente de trabalho do seu sistema operativo para abrir o ByteBank ATM.</w:t>
+      </w:r>
+    </w:p>
+    <w:p>
+      <w:pPr>
+        <w:numPr>
+          <w:ilvl w:val="1"/>
+          <w:numId w:val="7"/>
+        </w:numPr>
+      </w:pPr>
+      <w:r>
+        <w:t>Para abrir o programa, faça um duplo clique no atalho do ByteBank ATM no ambiente de trabalho.</w:t>
+      </w:r>
+    </w:p>
+    <w:p>
+      <w:pPr>
+        <w:rPr>
+          <w:b/>
+          <w:bCs/>
+        </w:rPr>
+      </w:pPr>
+      <w:r>
+        <w:rPr>
+          <w:b/>
+          <w:bCs/>
+        </w:rPr>
+        <w:t>Notas Importantes:</w:t>
       </w:r>
     </w:p>
     <w:p>
       <w:pPr>
         <w:numPr>
           <w:ilvl w:val="0"/>
-          <w:numId w:val="4"/>
+          <w:numId w:val="8"/>
         </w:numPr>
       </w:pPr>
       <w:r>
-        <w:t>Certifique-se de ter permissões de administrador para executar o programa.</w:t>
+        <w:t>Certifique-se de ter permissões de administrador para instalar o programa.</w:t>
       </w:r>
     </w:p>
     <w:p>
       <w:pPr>
         <w:numPr>
           <w:ilvl w:val="0"/>
-          <w:numId w:val="4"/>
+          <w:numId w:val="8"/>
         </w:numPr>
       </w:pPr>
       <w:r>
-        <w:t xml:space="preserve">Caso encontre problemas durante a execução ou precise de suporte, entre em contato connosco em </w:t>
-      </w:r>
-      <w:r>
-        <w:t>projetoptda@gmail.com</w:t>
-      </w:r>
-      <w:r>
-        <w:t>.</w:t>
-      </w:r>
-    </w:p>
-    <w:p>
-      <w:r>
-        <w:t>Obrigado por escolher o</w:t>
-      </w:r>
-      <w:r>
-        <w:t xml:space="preserve"> ByteBank ATM</w:t>
-      </w:r>
-      <w:r>
-        <w:t>! Esperamos que aproveite ao máximo todas as suas funcionalidades.</w:t>
+        <w:lastRenderedPageBreak/>
+        <w:t>Se precisar de suporte adicional ou se encontrar problemas durante a execução, entre em contacto connosco através de projetoptda@gmail.com.</w:t>
+      </w:r>
+    </w:p>
+    <w:p>
+      <w:r>
+        <w:t>Obrigado por escolher o ByteBank ATM! Esperamos que desfrute ao máximo de todas as suas funcionalidades.</w:t>
       </w:r>
     </w:p>
     <w:p/>
@@ -357,6 +336,123 @@
 <file path=word/numbering.xml><?xml version="1.0" encoding="utf-8"?>
 <w:numbering xmlns:wpc="http://schemas.microsoft.com/office/word/2010/wordprocessingCanvas" xmlns:cx="http://schemas.microsoft.com/office/drawing/2014/chartex" xmlns:cx1="http://schemas.microsoft.com/office/drawing/2015/9/8/chartex" xmlns:cx2="http://schemas.microsoft.com/office/drawing/2015/10/21/chartex" xmlns:cx3="http://schemas.microsoft.com/office/drawing/2016/5/9/chartex" xmlns:cx4="http://schemas.microsoft.com/office/drawing/2016/5/10/chartex" xmlns:cx5="http://schemas.microsoft.com/office/drawing/2016/5/11/chartex" xmlns:cx6="http://schemas.microsoft.com/office/drawing/2016/5/12/chartex" xmlns:cx7="http://schemas.microsoft.com/office/drawing/2016/5/13/chartex" xmlns:cx8="http://schemas.microsoft.com/office/drawing/2016/5/14/chartex" xmlns:mc="http://schemas.openxmlformats.org/markup-compatibility/2006" xmlns:aink="http://schemas.microsoft.com/office/drawing/2016/ink" xmlns:am3d="http://schemas.microsoft.com/office/drawing/2017/model3d" xmlns:o="urn:schemas-microsoft-com:office:office" xmlns:oel="http://schemas.microsoft.com/office/2019/extlst" xmlns:r="http://schemas.openxmlformats.org/officeDocument/2006/relationships" xmlns:m="http://schemas.openxmlformats.org/officeDocument/2006/math" xmlns:v="urn:schemas-microsoft-com:vml" xmlns:wp14="http://schemas.microsoft.com/office/word/2010/wordprocessingDrawing" xmlns:wp="http://schemas.openxmlformats.org/drawingml/2006/wordprocessingDrawing" xmlns:w10="urn:schemas-microsoft-com:office:word" xmlns:w="http://schemas.openxmlformats.org/wordprocessingml/2006/main" xmlns:w14="http://schemas.microsoft.com/office/word/2010/wordml" xmlns:w15="http://schemas.microsoft.com/office/word/2012/wordml" xmlns:w16cex="http://schemas.microsoft.com/office/word/2018/wordml/cex" xmlns:w16cid="http://schemas.microsoft.com/office/word/2016/wordml/cid" xmlns:w16="http://schemas.microsoft.com/office/word/2018/wordml" xmlns:w16sdtdh="http://schemas.microsoft.com/office/word/2020/wordml/sdtdatahash" xmlns:w16se="http://schemas.microsoft.com/office/word/2015/wordml/symex" xmlns:wpg="http://schemas.microsoft.com/office/word/2010/wordprocessingGroup" xmlns:wpi="http://schemas.microsoft.com/office/word/2010/wordprocessingInk" xmlns:wne="http://schemas.microsoft.com/office/word/2006/wordml" xmlns:wps="http://schemas.microsoft.com/office/word/2010/wordprocessingShape" mc:Ignorable="w14 w15 w16se w16cid w16 w16cex w16sdtdh wp14">
   <w:abstractNum w:abstractNumId="0" w15:restartNumberingAfterBreak="0">
+    <w:nsid w:val="043C1CC8"/>
+    <w:multiLevelType w:val="multilevel"/>
+    <w:tmpl w:val="B958D2AA"/>
+    <w:lvl w:ilvl="0">
+      <w:start w:val="1"/>
+      <w:numFmt w:val="decimal"/>
+      <w:lvlText w:val="%1."/>
+      <w:lvlJc w:val="left"/>
+      <w:pPr>
+        <w:tabs>
+          <w:tab w:val="num" w:pos="720"/>
+        </w:tabs>
+        <w:ind w:left="720" w:hanging="360"/>
+      </w:pPr>
+    </w:lvl>
+    <w:lvl w:ilvl="1">
+      <w:start w:val="1"/>
+      <w:numFmt w:val="bullet"/>
+      <w:lvlText w:val=""/>
+      <w:lvlJc w:val="left"/>
+      <w:pPr>
+        <w:tabs>
+          <w:tab w:val="num" w:pos="1440"/>
+        </w:tabs>
+        <w:ind w:left="1440" w:hanging="360"/>
+      </w:pPr>
+      <w:rPr>
+        <w:rFonts w:ascii="Symbol" w:hAnsi="Symbol" w:hint="default"/>
+        <w:sz w:val="20"/>
+      </w:rPr>
+    </w:lvl>
+    <w:lvl w:ilvl="2" w:tentative="1">
+      <w:start w:val="1"/>
+      <w:numFmt w:val="decimal"/>
+      <w:lvlText w:val="%3."/>
+      <w:lvlJc w:val="left"/>
+      <w:pPr>
+        <w:tabs>
+          <w:tab w:val="num" w:pos="2160"/>
+        </w:tabs>
+        <w:ind w:left="2160" w:hanging="360"/>
+      </w:pPr>
+    </w:lvl>
+    <w:lvl w:ilvl="3" w:tentative="1">
+      <w:start w:val="1"/>
+      <w:numFmt w:val="decimal"/>
+      <w:lvlText w:val="%4."/>
+      <w:lvlJc w:val="left"/>
+      <w:pPr>
+        <w:tabs>
+          <w:tab w:val="num" w:pos="2880"/>
+        </w:tabs>
+        <w:ind w:left="2880" w:hanging="360"/>
+      </w:pPr>
+    </w:lvl>
+    <w:lvl w:ilvl="4" w:tentative="1">
+      <w:start w:val="1"/>
+      <w:numFmt w:val="decimal"/>
+      <w:lvlText w:val="%5."/>
+      <w:lvlJc w:val="left"/>
+      <w:pPr>
+        <w:tabs>
+          <w:tab w:val="num" w:pos="3600"/>
+        </w:tabs>
+        <w:ind w:left="3600" w:hanging="360"/>
+      </w:pPr>
+    </w:lvl>
+    <w:lvl w:ilvl="5" w:tentative="1">
+      <w:start w:val="1"/>
+      <w:numFmt w:val="decimal"/>
+      <w:lvlText w:val="%6."/>
+      <w:lvlJc w:val="left"/>
+      <w:pPr>
+        <w:tabs>
+          <w:tab w:val="num" w:pos="4320"/>
+        </w:tabs>
+        <w:ind w:left="4320" w:hanging="360"/>
+      </w:pPr>
+    </w:lvl>
+    <w:lvl w:ilvl="6" w:tentative="1">
+      <w:start w:val="1"/>
+      <w:numFmt w:val="decimal"/>
+      <w:lvlText w:val="%7."/>
+      <w:lvlJc w:val="left"/>
+      <w:pPr>
+        <w:tabs>
+          <w:tab w:val="num" w:pos="5040"/>
+        </w:tabs>
+        <w:ind w:left="5040" w:hanging="360"/>
+      </w:pPr>
+    </w:lvl>
+    <w:lvl w:ilvl="7" w:tentative="1">
+      <w:start w:val="1"/>
+      <w:numFmt w:val="decimal"/>
+      <w:lvlText w:val="%8."/>
+      <w:lvlJc w:val="left"/>
+      <w:pPr>
+        <w:tabs>
+          <w:tab w:val="num" w:pos="5760"/>
+        </w:tabs>
+        <w:ind w:left="5760" w:hanging="360"/>
+      </w:pPr>
+    </w:lvl>
+    <w:lvl w:ilvl="8" w:tentative="1">
+      <w:start w:val="1"/>
+      <w:numFmt w:val="decimal"/>
+      <w:lvlText w:val="%9."/>
+      <w:lvlJc w:val="left"/>
+      <w:pPr>
+        <w:tabs>
+          <w:tab w:val="num" w:pos="6480"/>
+        </w:tabs>
+        <w:ind w:left="6480" w:hanging="360"/>
+      </w:pPr>
+    </w:lvl>
+  </w:abstractNum>
+  <w:abstractNum w:abstractNumId="1" w15:restartNumberingAfterBreak="0">
     <w:nsid w:val="106B1592"/>
     <w:multiLevelType w:val="multilevel"/>
     <w:tmpl w:val="509E10FE"/>
@@ -505,7 +601,7 @@
       </w:rPr>
     </w:lvl>
   </w:abstractNum>
-  <w:abstractNum w:abstractNumId="1" w15:restartNumberingAfterBreak="0">
+  <w:abstractNum w:abstractNumId="2" w15:restartNumberingAfterBreak="0">
     <w:nsid w:val="2F5166E7"/>
     <w:multiLevelType w:val="multilevel"/>
     <w:tmpl w:val="17AEC54A"/>
@@ -654,7 +750,156 @@
       </w:rPr>
     </w:lvl>
   </w:abstractNum>
-  <w:abstractNum w:abstractNumId="2" w15:restartNumberingAfterBreak="0">
+  <w:abstractNum w:abstractNumId="3" w15:restartNumberingAfterBreak="0">
+    <w:nsid w:val="33A2055F"/>
+    <w:multiLevelType w:val="multilevel"/>
+    <w:tmpl w:val="7616C7D8"/>
+    <w:lvl w:ilvl="0">
+      <w:start w:val="1"/>
+      <w:numFmt w:val="bullet"/>
+      <w:lvlText w:val=""/>
+      <w:lvlJc w:val="left"/>
+      <w:pPr>
+        <w:tabs>
+          <w:tab w:val="num" w:pos="720"/>
+        </w:tabs>
+        <w:ind w:left="720" w:hanging="360"/>
+      </w:pPr>
+      <w:rPr>
+        <w:rFonts w:ascii="Symbol" w:hAnsi="Symbol" w:hint="default"/>
+        <w:sz w:val="20"/>
+      </w:rPr>
+    </w:lvl>
+    <w:lvl w:ilvl="1" w:tentative="1">
+      <w:start w:val="1"/>
+      <w:numFmt w:val="bullet"/>
+      <w:lvlText w:val=""/>
+      <w:lvlJc w:val="left"/>
+      <w:pPr>
+        <w:tabs>
+          <w:tab w:val="num" w:pos="1440"/>
+        </w:tabs>
+        <w:ind w:left="1440" w:hanging="360"/>
+      </w:pPr>
+      <w:rPr>
+        <w:rFonts w:ascii="Symbol" w:hAnsi="Symbol" w:hint="default"/>
+        <w:sz w:val="20"/>
+      </w:rPr>
+    </w:lvl>
+    <w:lvl w:ilvl="2" w:tentative="1">
+      <w:start w:val="1"/>
+      <w:numFmt w:val="bullet"/>
+      <w:lvlText w:val=""/>
+      <w:lvlJc w:val="left"/>
+      <w:pPr>
+        <w:tabs>
+          <w:tab w:val="num" w:pos="2160"/>
+        </w:tabs>
+        <w:ind w:left="2160" w:hanging="360"/>
+      </w:pPr>
+      <w:rPr>
+        <w:rFonts w:ascii="Symbol" w:hAnsi="Symbol" w:hint="default"/>
+        <w:sz w:val="20"/>
+      </w:rPr>
+    </w:lvl>
+    <w:lvl w:ilvl="3" w:tentative="1">
+      <w:start w:val="1"/>
+      <w:numFmt w:val="bullet"/>
+      <w:lvlText w:val=""/>
+      <w:lvlJc w:val="left"/>
+      <w:pPr>
+        <w:tabs>
+          <w:tab w:val="num" w:pos="2880"/>
+        </w:tabs>
+        <w:ind w:left="2880" w:hanging="360"/>
+      </w:pPr>
+      <w:rPr>
+        <w:rFonts w:ascii="Symbol" w:hAnsi="Symbol" w:hint="default"/>
+        <w:sz w:val="20"/>
+      </w:rPr>
+    </w:lvl>
+    <w:lvl w:ilvl="4" w:tentative="1">
+      <w:start w:val="1"/>
+      <w:numFmt w:val="bullet"/>
+      <w:lvlText w:val=""/>
+      <w:lvlJc w:val="left"/>
+      <w:pPr>
+        <w:tabs>
+          <w:tab w:val="num" w:pos="3600"/>
+        </w:tabs>
+        <w:ind w:left="3600" w:hanging="360"/>
+      </w:pPr>
+      <w:rPr>
+        <w:rFonts w:ascii="Symbol" w:hAnsi="Symbol" w:hint="default"/>
+        <w:sz w:val="20"/>
+      </w:rPr>
+    </w:lvl>
+    <w:lvl w:ilvl="5" w:tentative="1">
+      <w:start w:val="1"/>
+      <w:numFmt w:val="bullet"/>
+      <w:lvlText w:val=""/>
+      <w:lvlJc w:val="left"/>
+      <w:pPr>
+        <w:tabs>
+          <w:tab w:val="num" w:pos="4320"/>
+        </w:tabs>
+        <w:ind w:left="4320" w:hanging="360"/>
+      </w:pPr>
+      <w:rPr>
+        <w:rFonts w:ascii="Symbol" w:hAnsi="Symbol" w:hint="default"/>
+        <w:sz w:val="20"/>
+      </w:rPr>
+    </w:lvl>
+    <w:lvl w:ilvl="6" w:tentative="1">
+      <w:start w:val="1"/>
+      <w:numFmt w:val="bullet"/>
+      <w:lvlText w:val=""/>
+      <w:lvlJc w:val="left"/>
+      <w:pPr>
+        <w:tabs>
+          <w:tab w:val="num" w:pos="5040"/>
+        </w:tabs>
+        <w:ind w:left="5040" w:hanging="360"/>
+      </w:pPr>
+      <w:rPr>
+        <w:rFonts w:ascii="Symbol" w:hAnsi="Symbol" w:hint="default"/>
+        <w:sz w:val="20"/>
+      </w:rPr>
+    </w:lvl>
+    <w:lvl w:ilvl="7" w:tentative="1">
+      <w:start w:val="1"/>
+      <w:numFmt w:val="bullet"/>
+      <w:lvlText w:val=""/>
+      <w:lvlJc w:val="left"/>
+      <w:pPr>
+        <w:tabs>
+          <w:tab w:val="num" w:pos="5760"/>
+        </w:tabs>
+        <w:ind w:left="5760" w:hanging="360"/>
+      </w:pPr>
+      <w:rPr>
+        <w:rFonts w:ascii="Symbol" w:hAnsi="Symbol" w:hint="default"/>
+        <w:sz w:val="20"/>
+      </w:rPr>
+    </w:lvl>
+    <w:lvl w:ilvl="8" w:tentative="1">
+      <w:start w:val="1"/>
+      <w:numFmt w:val="bullet"/>
+      <w:lvlText w:val=""/>
+      <w:lvlJc w:val="left"/>
+      <w:pPr>
+        <w:tabs>
+          <w:tab w:val="num" w:pos="6480"/>
+        </w:tabs>
+        <w:ind w:left="6480" w:hanging="360"/>
+      </w:pPr>
+      <w:rPr>
+        <w:rFonts w:ascii="Symbol" w:hAnsi="Symbol" w:hint="default"/>
+        <w:sz w:val="20"/>
+      </w:rPr>
+    </w:lvl>
+  </w:abstractNum>
+  <w:abstractNum w:abstractNumId="4" w15:restartNumberingAfterBreak="0">
     <w:nsid w:val="34FE4076"/>
     <w:multiLevelType w:val="multilevel"/>
     <w:tmpl w:val="5CB4BC5E"/>
@@ -803,7 +1048,7 @@
       </w:rPr>
     </w:lvl>
   </w:abstractNum>
-  <w:abstractNum w:abstractNumId="3" w15:restartNumberingAfterBreak="0">
+  <w:abstractNum w:abstractNumId="5" w15:restartNumberingAfterBreak="0">
     <w:nsid w:val="48150736"/>
     <w:multiLevelType w:val="multilevel"/>
     <w:tmpl w:val="9768FB6A"/>
@@ -920,17 +1165,295 @@
       </w:pPr>
     </w:lvl>
   </w:abstractNum>
+  <w:abstractNum w:abstractNumId="6" w15:restartNumberingAfterBreak="0">
+    <w:nsid w:val="4C994B6B"/>
+    <w:multiLevelType w:val="multilevel"/>
+    <w:tmpl w:val="0380BA60"/>
+    <w:lvl w:ilvl="0">
+      <w:start w:val="1"/>
+      <w:numFmt w:val="bullet"/>
+      <w:lvlText w:val=""/>
+      <w:lvlJc w:val="left"/>
+      <w:pPr>
+        <w:tabs>
+          <w:tab w:val="num" w:pos="720"/>
+        </w:tabs>
+        <w:ind w:left="720" w:hanging="360"/>
+      </w:pPr>
+      <w:rPr>
+        <w:rFonts w:ascii="Symbol" w:hAnsi="Symbol" w:hint="default"/>
+        <w:sz w:val="20"/>
+      </w:rPr>
+    </w:lvl>
+    <w:lvl w:ilvl="1" w:tentative="1">
+      <w:start w:val="1"/>
+      <w:numFmt w:val="bullet"/>
+      <w:lvlText w:val=""/>
+      <w:lvlJc w:val="left"/>
+      <w:pPr>
+        <w:tabs>
+          <w:tab w:val="num" w:pos="1440"/>
+        </w:tabs>
+        <w:ind w:left="1440" w:hanging="360"/>
+      </w:pPr>
+      <w:rPr>
+        <w:rFonts w:ascii="Symbol" w:hAnsi="Symbol" w:hint="default"/>
+        <w:sz w:val="20"/>
+      </w:rPr>
+    </w:lvl>
+    <w:lvl w:ilvl="2" w:tentative="1">
+      <w:start w:val="1"/>
+      <w:numFmt w:val="bullet"/>
+      <w:lvlText w:val=""/>
+      <w:lvlJc w:val="left"/>
+      <w:pPr>
+        <w:tabs>
+          <w:tab w:val="num" w:pos="2160"/>
+        </w:tabs>
+        <w:ind w:left="2160" w:hanging="360"/>
+      </w:pPr>
+      <w:rPr>
+        <w:rFonts w:ascii="Symbol" w:hAnsi="Symbol" w:hint="default"/>
+        <w:sz w:val="20"/>
+      </w:rPr>
+    </w:lvl>
+    <w:lvl w:ilvl="3" w:tentative="1">
+      <w:start w:val="1"/>
+      <w:numFmt w:val="bullet"/>
+      <w:lvlText w:val=""/>
+      <w:lvlJc w:val="left"/>
+      <w:pPr>
+        <w:tabs>
+          <w:tab w:val="num" w:pos="2880"/>
+        </w:tabs>
+        <w:ind w:left="2880" w:hanging="360"/>
+      </w:pPr>
+      <w:rPr>
+        <w:rFonts w:ascii="Symbol" w:hAnsi="Symbol" w:hint="default"/>
+        <w:sz w:val="20"/>
+      </w:rPr>
+    </w:lvl>
+    <w:lvl w:ilvl="4" w:tentative="1">
+      <w:start w:val="1"/>
+      <w:numFmt w:val="bullet"/>
+      <w:lvlText w:val=""/>
+      <w:lvlJc w:val="left"/>
+      <w:pPr>
+        <w:tabs>
+          <w:tab w:val="num" w:pos="3600"/>
+        </w:tabs>
+        <w:ind w:left="3600" w:hanging="360"/>
+      </w:pPr>
+      <w:rPr>
+        <w:rFonts w:ascii="Symbol" w:hAnsi="Symbol" w:hint="default"/>
+        <w:sz w:val="20"/>
+      </w:rPr>
+    </w:lvl>
+    <w:lvl w:ilvl="5" w:tentative="1">
+      <w:start w:val="1"/>
+      <w:numFmt w:val="bullet"/>
+      <w:lvlText w:val=""/>
+      <w:lvlJc w:val="left"/>
+      <w:pPr>
+        <w:tabs>
+          <w:tab w:val="num" w:pos="4320"/>
+        </w:tabs>
+        <w:ind w:left="4320" w:hanging="360"/>
+      </w:pPr>
+      <w:rPr>
+        <w:rFonts w:ascii="Symbol" w:hAnsi="Symbol" w:hint="default"/>
+        <w:sz w:val="20"/>
+      </w:rPr>
+    </w:lvl>
+    <w:lvl w:ilvl="6" w:tentative="1">
+      <w:start w:val="1"/>
+      <w:numFmt w:val="bullet"/>
+      <w:lvlText w:val=""/>
+      <w:lvlJc w:val="left"/>
+      <w:pPr>
+        <w:tabs>
+          <w:tab w:val="num" w:pos="5040"/>
+        </w:tabs>
+        <w:ind w:left="5040" w:hanging="360"/>
+      </w:pPr>
+      <w:rPr>
+        <w:rFonts w:ascii="Symbol" w:hAnsi="Symbol" w:hint="default"/>
+        <w:sz w:val="20"/>
+      </w:rPr>
+    </w:lvl>
+    <w:lvl w:ilvl="7" w:tentative="1">
+      <w:start w:val="1"/>
+      <w:numFmt w:val="bullet"/>
+      <w:lvlText w:val=""/>
+      <w:lvlJc w:val="left"/>
+      <w:pPr>
+        <w:tabs>
+          <w:tab w:val="num" w:pos="5760"/>
+        </w:tabs>
+        <w:ind w:left="5760" w:hanging="360"/>
+      </w:pPr>
+      <w:rPr>
+        <w:rFonts w:ascii="Symbol" w:hAnsi="Symbol" w:hint="default"/>
+        <w:sz w:val="20"/>
+      </w:rPr>
+    </w:lvl>
+    <w:lvl w:ilvl="8" w:tentative="1">
+      <w:start w:val="1"/>
+      <w:numFmt w:val="bullet"/>
+      <w:lvlText w:val=""/>
+      <w:lvlJc w:val="left"/>
+      <w:pPr>
+        <w:tabs>
+          <w:tab w:val="num" w:pos="6480"/>
+        </w:tabs>
+        <w:ind w:left="6480" w:hanging="360"/>
+      </w:pPr>
+      <w:rPr>
+        <w:rFonts w:ascii="Symbol" w:hAnsi="Symbol" w:hint="default"/>
+        <w:sz w:val="20"/>
+      </w:rPr>
+    </w:lvl>
+  </w:abstractNum>
+  <w:abstractNum w:abstractNumId="7" w15:restartNumberingAfterBreak="0">
+    <w:nsid w:val="7AEE477F"/>
+    <w:multiLevelType w:val="multilevel"/>
+    <w:tmpl w:val="53AECAA4"/>
+    <w:lvl w:ilvl="0">
+      <w:start w:val="1"/>
+      <w:numFmt w:val="decimal"/>
+      <w:lvlText w:val="%1."/>
+      <w:lvlJc w:val="left"/>
+      <w:pPr>
+        <w:tabs>
+          <w:tab w:val="num" w:pos="720"/>
+        </w:tabs>
+        <w:ind w:left="720" w:hanging="360"/>
+      </w:pPr>
+    </w:lvl>
+    <w:lvl w:ilvl="1">
+      <w:start w:val="1"/>
+      <w:numFmt w:val="bullet"/>
+      <w:lvlText w:val=""/>
+      <w:lvlJc w:val="left"/>
+      <w:pPr>
+        <w:tabs>
+          <w:tab w:val="num" w:pos="1440"/>
+        </w:tabs>
+        <w:ind w:left="1440" w:hanging="360"/>
+      </w:pPr>
+      <w:rPr>
+        <w:rFonts w:ascii="Symbol" w:hAnsi="Symbol" w:hint="default"/>
+        <w:sz w:val="20"/>
+      </w:rPr>
+    </w:lvl>
+    <w:lvl w:ilvl="2" w:tentative="1">
+      <w:start w:val="1"/>
+      <w:numFmt w:val="decimal"/>
+      <w:lvlText w:val="%3."/>
+      <w:lvlJc w:val="left"/>
+      <w:pPr>
+        <w:tabs>
+          <w:tab w:val="num" w:pos="2160"/>
+        </w:tabs>
+        <w:ind w:left="2160" w:hanging="360"/>
+      </w:pPr>
+    </w:lvl>
+    <w:lvl w:ilvl="3" w:tentative="1">
+      <w:start w:val="1"/>
+      <w:numFmt w:val="decimal"/>
+      <w:lvlText w:val="%4."/>
+      <w:lvlJc w:val="left"/>
+      <w:pPr>
+        <w:tabs>
+          <w:tab w:val="num" w:pos="2880"/>
+        </w:tabs>
+        <w:ind w:left="2880" w:hanging="360"/>
+      </w:pPr>
+    </w:lvl>
+    <w:lvl w:ilvl="4" w:tentative="1">
+      <w:start w:val="1"/>
+      <w:numFmt w:val="decimal"/>
+      <w:lvlText w:val="%5."/>
+      <w:lvlJc w:val="left"/>
+      <w:pPr>
+        <w:tabs>
+          <w:tab w:val="num" w:pos="3600"/>
+        </w:tabs>
+        <w:ind w:left="3600" w:hanging="360"/>
+      </w:pPr>
+    </w:lvl>
+    <w:lvl w:ilvl="5" w:tentative="1">
+      <w:start w:val="1"/>
+      <w:numFmt w:val="decimal"/>
+      <w:lvlText w:val="%6."/>
+      <w:lvlJc w:val="left"/>
+      <w:pPr>
+        <w:tabs>
+          <w:tab w:val="num" w:pos="4320"/>
+        </w:tabs>
+        <w:ind w:left="4320" w:hanging="360"/>
+      </w:pPr>
+    </w:lvl>
+    <w:lvl w:ilvl="6" w:tentative="1">
+      <w:start w:val="1"/>
+      <w:numFmt w:val="decimal"/>
+      <w:lvlText w:val="%7."/>
+      <w:lvlJc w:val="left"/>
+      <w:pPr>
+        <w:tabs>
+          <w:tab w:val="num" w:pos="5040"/>
+        </w:tabs>
+        <w:ind w:left="5040" w:hanging="360"/>
+      </w:pPr>
+    </w:lvl>
+    <w:lvl w:ilvl="7" w:tentative="1">
+      <w:start w:val="1"/>
+      <w:numFmt w:val="decimal"/>
+      <w:lvlText w:val="%8."/>
+      <w:lvlJc w:val="left"/>
+      <w:pPr>
+        <w:tabs>
+          <w:tab w:val="num" w:pos="5760"/>
+        </w:tabs>
+        <w:ind w:left="5760" w:hanging="360"/>
+      </w:pPr>
+    </w:lvl>
+    <w:lvl w:ilvl="8" w:tentative="1">
+      <w:start w:val="1"/>
+      <w:numFmt w:val="decimal"/>
+      <w:lvlText w:val="%9."/>
+      <w:lvlJc w:val="left"/>
+      <w:pPr>
+        <w:tabs>
+          <w:tab w:val="num" w:pos="6480"/>
+        </w:tabs>
+        <w:ind w:left="6480" w:hanging="360"/>
+      </w:pPr>
+    </w:lvl>
+  </w:abstractNum>
   <w:num w:numId="1" w16cid:durableId="519664061">
+    <w:abstractNumId w:val="1"/>
+  </w:num>
+  <w:num w:numId="2" w16cid:durableId="662314377">
+    <w:abstractNumId w:val="2"/>
+  </w:num>
+  <w:num w:numId="3" w16cid:durableId="1459837595">
+    <w:abstractNumId w:val="5"/>
+  </w:num>
+  <w:num w:numId="4" w16cid:durableId="1849831928">
+    <w:abstractNumId w:val="4"/>
+  </w:num>
+  <w:num w:numId="5" w16cid:durableId="1271400092">
+    <w:abstractNumId w:val="7"/>
+  </w:num>
+  <w:num w:numId="6" w16cid:durableId="593587328">
+    <w:abstractNumId w:val="3"/>
+  </w:num>
+  <w:num w:numId="7" w16cid:durableId="902108743">
     <w:abstractNumId w:val="0"/>
   </w:num>
-  <w:num w:numId="2" w16cid:durableId="662314377">
-    <w:abstractNumId w:val="1"/>
-  </w:num>
-  <w:num w:numId="3" w16cid:durableId="1459837595">
-    <w:abstractNumId w:val="3"/>
-  </w:num>
-  <w:num w:numId="4" w16cid:durableId="1849831928">
-    <w:abstractNumId w:val="2"/>
+  <w:num w:numId="8" w16cid:durableId="1178228919">
+    <w:abstractNumId w:val="6"/>
   </w:num>
 </w:numbering>
 </file>
@@ -1406,7 +1929,6 @@
   <w:style w:type="character" w:default="1" w:styleId="Tipodeletrapredefinidodopargrafo">
     <w:name w:val="Default Paragraph Font"/>
     <w:uiPriority w:val="1"/>
-    <w:semiHidden/>
     <w:unhideWhenUsed/>
   </w:style>
   <w:style w:type="table" w:default="1" w:styleId="Tabelanormal">

</xml_diff>

<commit_message>
correcao manual de instalacao
</commit_message>
<xml_diff>
--- a/Manuais/Manual de Instalação.docx
+++ b/Manuais/Manual de Instalação.docx
@@ -122,11 +122,45 @@
             <w:b/>
             <w:bCs/>
           </w:rPr>
-          <w:t>Java Development Kit (JDK)</w:t>
+          <w:t xml:space="preserve">JDK (Java Development kit) </w:t>
+        </w:r>
+        <w:r>
+          <w:rPr>
+            <w:rStyle w:val="Hiperligao"/>
+            <w:b/>
+            <w:bCs/>
+          </w:rPr>
+          <w:t>v</w:t>
+        </w:r>
+        <w:r>
+          <w:rPr>
+            <w:rStyle w:val="Hiperligao"/>
+            <w:b/>
+            <w:bCs/>
+          </w:rPr>
+          <w:t>20</w:t>
+        </w:r>
+        <w:r>
+          <w:rPr>
+            <w:rStyle w:val="Hiperligao"/>
+            <w:b/>
+            <w:bCs/>
+          </w:rPr>
+          <w:t>:</w:t>
         </w:r>
       </w:hyperlink>
       <w:r>
-        <w:t>: Instalação necessária.</w:t>
+        <w:rPr>
+          <w:b/>
+          <w:bCs/>
+        </w:rPr>
+        <w:t xml:space="preserve"> </w:t>
+      </w:r>
+      <w:r>
+        <w:t>Necessário para correr o programa</w:t>
+      </w:r>
+      <w:r>
+        <w:t>.</w:t>
       </w:r>
     </w:p>
     <w:p>
@@ -143,11 +177,70 @@
             <w:b/>
             <w:bCs/>
           </w:rPr>
-          <w:t>Java SE 1.4</w:t>
+          <w:t xml:space="preserve">Java </w:t>
+        </w:r>
+        <w:r>
+          <w:rPr>
+            <w:rStyle w:val="Hiperligao"/>
+            <w:b/>
+            <w:bCs/>
+          </w:rPr>
+          <w:t>v</w:t>
+        </w:r>
+        <w:r>
+          <w:rPr>
+            <w:rStyle w:val="Hiperligao"/>
+            <w:b/>
+            <w:bCs/>
+          </w:rPr>
+          <w:t>8 (1.8)</w:t>
+        </w:r>
+        <w:r>
+          <w:rPr>
+            <w:rStyle w:val="Hiperligao"/>
+          </w:rPr>
+          <w:t>:</w:t>
         </w:r>
       </w:hyperlink>
       <w:r>
-        <w:t>: Requerido para executar o programa.</w:t>
+        <w:t xml:space="preserve"> Requerido para executar o programa.</w:t>
+      </w:r>
+    </w:p>
+    <w:p>
+      <w:pPr>
+        <w:numPr>
+          <w:ilvl w:val="0"/>
+          <w:numId w:val="2"/>
+        </w:numPr>
+      </w:pPr>
+      <w:hyperlink r:id="rId7" w:anchor="java8" w:history="1">
+        <w:r>
+          <w:rPr>
+            <w:rStyle w:val="Hiperligao"/>
+            <w:b/>
+            <w:bCs/>
+          </w:rPr>
+          <w:t>Java RE 1.8 (</w:t>
+        </w:r>
+        <w:r>
+          <w:rPr>
+            <w:rStyle w:val="Hiperligao"/>
+            <w:b/>
+            <w:bCs/>
+          </w:rPr>
+          <w:t>20.0.2+9-78</w:t>
+        </w:r>
+        <w:r>
+          <w:rPr>
+            <w:rStyle w:val="Hiperligao"/>
+            <w:b/>
+            <w:bCs/>
+          </w:rPr>
+          <w:t>):</w:t>
+        </w:r>
+      </w:hyperlink>
+      <w:r>
+        <w:t xml:space="preserve"> Necessário para correr o programa</w:t>
       </w:r>
     </w:p>
     <w:p>
@@ -1929,6 +2022,7 @@
   <w:style w:type="character" w:default="1" w:styleId="Tipodeletrapredefinidodopargrafo">
     <w:name w:val="Default Paragraph Font"/>
     <w:uiPriority w:val="1"/>
+    <w:semiHidden/>
     <w:unhideWhenUsed/>
   </w:style>
   <w:style w:type="table" w:default="1" w:styleId="Tabelanormal">

</xml_diff>